<commit_message>
here is everything up to the beginning of learning about APIs
</commit_message>
<xml_diff>
--- a/Complete Python Web Course - Build 8 Python Web Apps/notes/python_notes.docx
+++ b/Complete Python Web Course - Build 8 Python Web Apps/notes/python_notes.docx
@@ -37,6 +37,77 @@
         <w:pStyle w:val="Heading2"/>
       </w:pPr>
       <w:r>
+        <w:t>Scraping</w:t>
+      </w:r>
+    </w:p>
+    <w:p>
+      <w:pPr>
+        <w:pStyle w:val="ListParagraph"/>
+        <w:numPr>
+          <w:ilvl w:val="0"/>
+          <w:numId w:val="2"/>
+        </w:numPr>
+      </w:pPr>
+      <w:r>
+        <w:t xml:space="preserve">2 big reasons that it can fail </w:t>
+      </w:r>
+    </w:p>
+    <w:p>
+      <w:pPr>
+        <w:pStyle w:val="ListParagraph"/>
+        <w:numPr>
+          <w:ilvl w:val="1"/>
+          <w:numId w:val="2"/>
+        </w:numPr>
+      </w:pPr>
+      <w:r>
+        <w:t>Websites use programs to block access</w:t>
+      </w:r>
+    </w:p>
+    <w:p>
+      <w:pPr>
+        <w:pStyle w:val="ListParagraph"/>
+        <w:numPr>
+          <w:ilvl w:val="1"/>
+          <w:numId w:val="2"/>
+        </w:numPr>
+      </w:pPr>
+      <w:r>
+        <w:t>Website uses JavaScript</w:t>
+      </w:r>
+    </w:p>
+    <w:p>
+      <w:pPr>
+        <w:pStyle w:val="ListParagraph"/>
+        <w:numPr>
+          <w:ilvl w:val="0"/>
+          <w:numId w:val="2"/>
+        </w:numPr>
+      </w:pPr>
+      <w:r>
+        <w:t xml:space="preserve">To take </w:t>
+      </w:r>
+      <w:r>
+        <w:t>the symbol from the front of a price, you need to take the whole price other than the first character</w:t>
+      </w:r>
+    </w:p>
+    <w:p>
+      <w:pPr>
+        <w:pStyle w:val="ListParagraph"/>
+        <w:numPr>
+          <w:ilvl w:val="1"/>
+          <w:numId w:val="2"/>
+        </w:numPr>
+      </w:pPr>
+      <w:r>
+        <w:t>Variable = variable_with_symbol[1:]</w:t>
+      </w:r>
+    </w:p>
+    <w:p>
+      <w:pPr>
+        <w:pStyle w:val="Heading2"/>
+      </w:pPr>
+      <w:r>
         <w:t>Methods</w:t>
       </w:r>
     </w:p>
@@ -48,13 +119,8 @@
           <w:numId w:val="1"/>
         </w:numPr>
       </w:pPr>
-      <w:proofErr w:type="gramStart"/>
-      <w:r>
-        <w:t>str(</w:t>
-      </w:r>
-      <w:proofErr w:type="gramEnd"/>
-      <w:r>
-        <w:t>) – converts to string</w:t>
+      <w:r>
+        <w:t>str() – converts to string</w:t>
       </w:r>
     </w:p>
     <w:p>
@@ -65,13 +131,8 @@
           <w:numId w:val="1"/>
         </w:numPr>
       </w:pPr>
-      <w:proofErr w:type="gramStart"/>
-      <w:r>
-        <w:t>int(</w:t>
-      </w:r>
-      <w:proofErr w:type="gramEnd"/>
-      <w:r>
-        <w:t>) – converts to int</w:t>
+      <w:r>
+        <w:t>int() – converts to int</w:t>
       </w:r>
     </w:p>
     <w:p>
@@ -164,24 +225,19 @@
           <w:numId w:val="1"/>
         </w:numPr>
       </w:pPr>
-      <w:proofErr w:type="gramStart"/>
-      <w:r>
-        <w:t>input(</w:t>
-      </w:r>
-      <w:proofErr w:type="gramEnd"/>
-      <w:r>
-        <w:t>) – use this method to get user data</w:t>
-      </w:r>
-    </w:p>
-    <w:p>
-      <w:pPr>
-        <w:pStyle w:val="ListParagraph"/>
-        <w:numPr>
-          <w:ilvl w:val="1"/>
-          <w:numId w:val="1"/>
-        </w:numPr>
-      </w:pPr>
-      <w:r>
+      <w:r>
+        <w:t>input() – use this method to get user data</w:t>
+      </w:r>
+    </w:p>
+    <w:p>
+      <w:pPr>
+        <w:pStyle w:val="ListParagraph"/>
+        <w:ind w:left="1440"/>
+      </w:pPr>
+      <w:r>
+        <w:rPr>
+          <w:noProof/>
+        </w:rPr>
         <w:drawing>
           <wp:inline distT="0" distB="0" distL="0" distR="0" wp14:anchorId="4AC94578" wp14:editId="267AE682">
             <wp:extent cx="3410426" cy="1524213"/>
@@ -227,8 +283,255 @@
           <w:numId w:val="1"/>
         </w:numPr>
       </w:pPr>
+      <w:r>
+        <w:t xml:space="preserve">To create a new method, use the </w:t>
+      </w:r>
+      <w:r>
+        <w:rPr>
+          <w:b/>
+          <w:bCs/>
+        </w:rPr>
+        <w:t>def</w:t>
+      </w:r>
+      <w:r>
+        <w:t xml:space="preserve"> keyword</w:t>
+      </w:r>
+    </w:p>
+    <w:p>
+      <w:pPr>
+        <w:pStyle w:val="ListParagraph"/>
+        <w:ind w:left="1440"/>
+      </w:pPr>
+      <w:r>
+        <w:rPr>
+          <w:noProof/>
+        </w:rPr>
+        <w:drawing>
+          <wp:inline distT="0" distB="0" distL="0" distR="0" wp14:anchorId="55332769" wp14:editId="267BBDEA">
+            <wp:extent cx="5563376" cy="1895740"/>
+            <wp:effectExtent l="0" t="0" r="0" b="9525"/>
+            <wp:docPr id="3" name="Picture 3"/>
+            <wp:cNvGraphicFramePr>
+              <a:graphicFrameLocks xmlns:a="http://schemas.openxmlformats.org/drawingml/2006/main" noChangeAspect="1"/>
+            </wp:cNvGraphicFramePr>
+            <a:graphic xmlns:a="http://schemas.openxmlformats.org/drawingml/2006/main">
+              <a:graphicData uri="http://schemas.openxmlformats.org/drawingml/2006/picture">
+                <pic:pic xmlns:pic="http://schemas.openxmlformats.org/drawingml/2006/picture">
+                  <pic:nvPicPr>
+                    <pic:cNvPr id="1" name=""/>
+                    <pic:cNvPicPr/>
+                  </pic:nvPicPr>
+                  <pic:blipFill>
+                    <a:blip r:embed="rId8"/>
+                    <a:stretch>
+                      <a:fillRect/>
+                    </a:stretch>
+                  </pic:blipFill>
+                  <pic:spPr>
+                    <a:xfrm>
+                      <a:off x="0" y="0"/>
+                      <a:ext cx="5563376" cy="1895740"/>
+                    </a:xfrm>
+                    <a:prstGeom prst="rect">
+                      <a:avLst/>
+                    </a:prstGeom>
+                  </pic:spPr>
+                </pic:pic>
+              </a:graphicData>
+            </a:graphic>
+          </wp:inline>
+        </w:drawing>
+      </w:r>
+    </w:p>
+    <w:p>
+      <w:pPr>
+        <w:pStyle w:val="ListParagraph"/>
+        <w:numPr>
+          <w:ilvl w:val="0"/>
+          <w:numId w:val="1"/>
+        </w:numPr>
+      </w:pPr>
+      <w:r>
+        <w:t>If, else, elif</w:t>
+      </w:r>
+    </w:p>
+    <w:p>
+      <w:pPr>
+        <w:pStyle w:val="ListParagraph"/>
+        <w:numPr>
+          <w:ilvl w:val="1"/>
+          <w:numId w:val="1"/>
+        </w:numPr>
+      </w:pPr>
+      <w:r>
+        <w:rPr>
+          <w:noProof/>
+        </w:rPr>
+        <w:lastRenderedPageBreak/>
+        <w:drawing>
+          <wp:inline distT="0" distB="0" distL="0" distR="0" wp14:anchorId="41446AF7" wp14:editId="306AEB22">
+            <wp:extent cx="6210300" cy="1428369"/>
+            <wp:effectExtent l="0" t="0" r="0" b="635"/>
+            <wp:docPr id="4" name="Picture 4"/>
+            <wp:cNvGraphicFramePr>
+              <a:graphicFrameLocks xmlns:a="http://schemas.openxmlformats.org/drawingml/2006/main" noChangeAspect="1"/>
+            </wp:cNvGraphicFramePr>
+            <a:graphic xmlns:a="http://schemas.openxmlformats.org/drawingml/2006/main">
+              <a:graphicData uri="http://schemas.openxmlformats.org/drawingml/2006/picture">
+                <pic:pic xmlns:pic="http://schemas.openxmlformats.org/drawingml/2006/picture">
+                  <pic:nvPicPr>
+                    <pic:cNvPr id="1" name=""/>
+                    <pic:cNvPicPr/>
+                  </pic:nvPicPr>
+                  <pic:blipFill>
+                    <a:blip r:embed="rId9"/>
+                    <a:stretch>
+                      <a:fillRect/>
+                    </a:stretch>
+                  </pic:blipFill>
+                  <pic:spPr>
+                    <a:xfrm>
+                      <a:off x="0" y="0"/>
+                      <a:ext cx="6233778" cy="1433769"/>
+                    </a:xfrm>
+                    <a:prstGeom prst="rect">
+                      <a:avLst/>
+                    </a:prstGeom>
+                  </pic:spPr>
+                </pic:pic>
+              </a:graphicData>
+            </a:graphic>
+          </wp:inline>
+        </w:drawing>
+      </w:r>
+    </w:p>
+    <w:p>
+      <w:pPr>
+        <w:pStyle w:val="Heading1"/>
+      </w:pPr>
+    </w:p>
+    <w:p>
+      <w:pPr>
+        <w:pStyle w:val="Heading1"/>
+      </w:pPr>
+      <w:r>
+        <w:t>Databases</w:t>
+      </w:r>
+    </w:p>
+    <w:p>
+      <w:pPr>
+        <w:pStyle w:val="Heading2"/>
+      </w:pPr>
+    </w:p>
+    <w:p>
+      <w:pPr>
+        <w:pStyle w:val="Heading2"/>
+      </w:pPr>
+      <w:r>
+        <w:t>MongoDB</w:t>
+      </w:r>
+    </w:p>
+    <w:p/>
+    <w:p>
+      <w:pPr>
+        <w:pStyle w:val="ListParagraph"/>
+        <w:numPr>
+          <w:ilvl w:val="0"/>
+          <w:numId w:val="1"/>
+        </w:numPr>
+      </w:pPr>
+      <w:r>
+        <w:t>Uses Json data for the tables</w:t>
+      </w:r>
+    </w:p>
+    <w:p>
+      <w:pPr>
+        <w:pStyle w:val="ListParagraph"/>
+        <w:numPr>
+          <w:ilvl w:val="0"/>
+          <w:numId w:val="1"/>
+        </w:numPr>
+      </w:pPr>
+      <w:r>
+        <w:t>When starting it up, start up the database first by going to the installation folder and going to the command prompt then typing mongod.exe</w:t>
+      </w:r>
+    </w:p>
+    <w:p>
+      <w:pPr>
+        <w:pStyle w:val="ListParagraph"/>
+        <w:numPr>
+          <w:ilvl w:val="0"/>
+          <w:numId w:val="1"/>
+        </w:numPr>
+      </w:pPr>
+      <w:r>
+        <w:t>Once you do, the database will start and begin listening</w:t>
+      </w:r>
+    </w:p>
+    <w:p>
+      <w:pPr>
+        <w:pStyle w:val="ListParagraph"/>
+        <w:numPr>
+          <w:ilvl w:val="0"/>
+          <w:numId w:val="1"/>
+        </w:numPr>
+      </w:pPr>
+      <w:r>
+        <w:t>Then you can start a separate cmd and type in mongo and then you can write commands to the database</w:t>
+      </w:r>
+    </w:p>
+    <w:p>
+      <w:pPr>
+        <w:pStyle w:val="ListParagraph"/>
+        <w:numPr>
+          <w:ilvl w:val="0"/>
+          <w:numId w:val="1"/>
+        </w:numPr>
+      </w:pPr>
+      <w:r>
+        <w:t>Below, you will see a few commands that I typed in</w:t>
+      </w:r>
       <w:bookmarkStart w:id="0" w:name="_GoBack"/>
       <w:bookmarkEnd w:id="0"/>
+    </w:p>
+    <w:p>
+      <w:r>
+        <w:drawing>
+          <wp:inline distT="0" distB="0" distL="0" distR="0" wp14:anchorId="6CF0CD47" wp14:editId="5646E39F">
+            <wp:extent cx="6858000" cy="3527425"/>
+            <wp:effectExtent l="0" t="0" r="0" b="0"/>
+            <wp:docPr id="5" name="Picture 5"/>
+            <wp:cNvGraphicFramePr>
+              <a:graphicFrameLocks xmlns:a="http://schemas.openxmlformats.org/drawingml/2006/main" noChangeAspect="1"/>
+            </wp:cNvGraphicFramePr>
+            <a:graphic xmlns:a="http://schemas.openxmlformats.org/drawingml/2006/main">
+              <a:graphicData uri="http://schemas.openxmlformats.org/drawingml/2006/picture">
+                <pic:pic xmlns:pic="http://schemas.openxmlformats.org/drawingml/2006/picture">
+                  <pic:nvPicPr>
+                    <pic:cNvPr id="1" name=""/>
+                    <pic:cNvPicPr/>
+                  </pic:nvPicPr>
+                  <pic:blipFill>
+                    <a:blip r:embed="rId10"/>
+                    <a:stretch>
+                      <a:fillRect/>
+                    </a:stretch>
+                  </pic:blipFill>
+                  <pic:spPr>
+                    <a:xfrm>
+                      <a:off x="0" y="0"/>
+                      <a:ext cx="6858000" cy="3527425"/>
+                    </a:xfrm>
+                    <a:prstGeom prst="rect">
+                      <a:avLst/>
+                    </a:prstGeom>
+                  </pic:spPr>
+                </pic:pic>
+              </a:graphicData>
+            </a:graphic>
+          </wp:inline>
+        </w:drawing>
+      </w:r>
     </w:p>
     <w:sectPr>
       <w:pgSz w:w="12240" w:h="15840"/>
@@ -245,7 +548,120 @@
   <w:abstractNum w:abstractNumId="0" w15:restartNumberingAfterBreak="0">
     <w:nsid w:val="0ACB3E10"/>
     <w:multiLevelType w:val="hybridMultilevel"/>
-    <w:tmpl w:val="71C058F6"/>
+    <w:tmpl w:val="3C62D0C8"/>
+    <w:lvl w:ilvl="0" w:tplc="04090001">
+      <w:start w:val="1"/>
+      <w:numFmt w:val="bullet"/>
+      <w:lvlText w:val=""/>
+      <w:lvlJc w:val="left"/>
+      <w:pPr>
+        <w:ind w:left="720" w:hanging="360"/>
+      </w:pPr>
+      <w:rPr>
+        <w:rFonts w:ascii="Symbol" w:hAnsi="Symbol" w:hint="default"/>
+      </w:rPr>
+    </w:lvl>
+    <w:lvl w:ilvl="1" w:tplc="04090003">
+      <w:start w:val="1"/>
+      <w:numFmt w:val="bullet"/>
+      <w:lvlText w:val="o"/>
+      <w:lvlJc w:val="left"/>
+      <w:pPr>
+        <w:ind w:left="1440" w:hanging="360"/>
+      </w:pPr>
+      <w:rPr>
+        <w:rFonts w:ascii="Courier New" w:hAnsi="Courier New" w:cs="Courier New" w:hint="default"/>
+      </w:rPr>
+    </w:lvl>
+    <w:lvl w:ilvl="2" w:tplc="04090005" w:tentative="1">
+      <w:start w:val="1"/>
+      <w:numFmt w:val="bullet"/>
+      <w:lvlText w:val=""/>
+      <w:lvlJc w:val="left"/>
+      <w:pPr>
+        <w:ind w:left="2160" w:hanging="360"/>
+      </w:pPr>
+      <w:rPr>
+        <w:rFonts w:ascii="Wingdings" w:hAnsi="Wingdings" w:hint="default"/>
+      </w:rPr>
+    </w:lvl>
+    <w:lvl w:ilvl="3" w:tplc="04090001" w:tentative="1">
+      <w:start w:val="1"/>
+      <w:numFmt w:val="bullet"/>
+      <w:lvlText w:val=""/>
+      <w:lvlJc w:val="left"/>
+      <w:pPr>
+        <w:ind w:left="2880" w:hanging="360"/>
+      </w:pPr>
+      <w:rPr>
+        <w:rFonts w:ascii="Symbol" w:hAnsi="Symbol" w:hint="default"/>
+      </w:rPr>
+    </w:lvl>
+    <w:lvl w:ilvl="4" w:tplc="04090003" w:tentative="1">
+      <w:start w:val="1"/>
+      <w:numFmt w:val="bullet"/>
+      <w:lvlText w:val="o"/>
+      <w:lvlJc w:val="left"/>
+      <w:pPr>
+        <w:ind w:left="3600" w:hanging="360"/>
+      </w:pPr>
+      <w:rPr>
+        <w:rFonts w:ascii="Courier New" w:hAnsi="Courier New" w:cs="Courier New" w:hint="default"/>
+      </w:rPr>
+    </w:lvl>
+    <w:lvl w:ilvl="5" w:tplc="04090005" w:tentative="1">
+      <w:start w:val="1"/>
+      <w:numFmt w:val="bullet"/>
+      <w:lvlText w:val=""/>
+      <w:lvlJc w:val="left"/>
+      <w:pPr>
+        <w:ind w:left="4320" w:hanging="360"/>
+      </w:pPr>
+      <w:rPr>
+        <w:rFonts w:ascii="Wingdings" w:hAnsi="Wingdings" w:hint="default"/>
+      </w:rPr>
+    </w:lvl>
+    <w:lvl w:ilvl="6" w:tplc="04090001" w:tentative="1">
+      <w:start w:val="1"/>
+      <w:numFmt w:val="bullet"/>
+      <w:lvlText w:val=""/>
+      <w:lvlJc w:val="left"/>
+      <w:pPr>
+        <w:ind w:left="5040" w:hanging="360"/>
+      </w:pPr>
+      <w:rPr>
+        <w:rFonts w:ascii="Symbol" w:hAnsi="Symbol" w:hint="default"/>
+      </w:rPr>
+    </w:lvl>
+    <w:lvl w:ilvl="7" w:tplc="04090003" w:tentative="1">
+      <w:start w:val="1"/>
+      <w:numFmt w:val="bullet"/>
+      <w:lvlText w:val="o"/>
+      <w:lvlJc w:val="left"/>
+      <w:pPr>
+        <w:ind w:left="5760" w:hanging="360"/>
+      </w:pPr>
+      <w:rPr>
+        <w:rFonts w:ascii="Courier New" w:hAnsi="Courier New" w:cs="Courier New" w:hint="default"/>
+      </w:rPr>
+    </w:lvl>
+    <w:lvl w:ilvl="8" w:tplc="04090005" w:tentative="1">
+      <w:start w:val="1"/>
+      <w:numFmt w:val="bullet"/>
+      <w:lvlText w:val=""/>
+      <w:lvlJc w:val="left"/>
+      <w:pPr>
+        <w:ind w:left="6480" w:hanging="360"/>
+      </w:pPr>
+      <w:rPr>
+        <w:rFonts w:ascii="Wingdings" w:hAnsi="Wingdings" w:hint="default"/>
+      </w:rPr>
+    </w:lvl>
+  </w:abstractNum>
+  <w:abstractNum w:abstractNumId="1" w15:restartNumberingAfterBreak="0">
+    <w:nsid w:val="258816B8"/>
+    <w:multiLevelType w:val="hybridMultilevel"/>
+    <w:tmpl w:val="97B802C8"/>
     <w:lvl w:ilvl="0" w:tplc="04090001">
       <w:start w:val="1"/>
       <w:numFmt w:val="bullet"/>
@@ -357,6 +773,9 @@
   </w:abstractNum>
   <w:num w:numId="1">
     <w:abstractNumId w:val="0"/>
+  </w:num>
+  <w:num w:numId="2">
+    <w:abstractNumId w:val="1"/>
   </w:num>
 </w:numbering>
 </file>
@@ -1170,7 +1589,7 @@
 </file>
 
 <file path=customXml/itemProps1.xml><?xml version="1.0" encoding="utf-8"?>
-<ds:datastoreItem xmlns:ds="http://schemas.openxmlformats.org/officeDocument/2006/customXml" ds:itemID="{8BC3F9D1-945D-4922-92BE-193F09F7B5F8}">
+<ds:datastoreItem xmlns:ds="http://schemas.openxmlformats.org/officeDocument/2006/customXml" ds:itemID="{01DEEFB6-C00F-4972-A4B4-431E94688369}">
   <ds:schemaRefs>
     <ds:schemaRef ds:uri="http://schemas.openxmlformats.org/officeDocument/2006/bibliography"/>
   </ds:schemaRefs>

</xml_diff>